<commit_message>
[Feature] Update requirement documents
</commit_message>
<xml_diff>
--- a/Docs/PIMTool-Requirements.docx
+++ b/Docs/PIMTool-Requirements.docx
@@ -37,9 +37,9 @@
                 <w:b/>
               </w:rPr>
             </w:pPr>
-            <w:bookmarkStart w:id="0" w:name="_Toc158522546"/>
-            <w:bookmarkStart w:id="1" w:name="Project"/>
-            <w:bookmarkEnd w:id="1"/>
+            <w:bookmarkStart w:id="0" w:name="Project"/>
+            <w:bookmarkStart w:id="1" w:name="_Toc158522546"/>
+            <w:bookmarkEnd w:id="0"/>
             <w:r>
               <w:rPr>
                 <w:rFonts w:cs="Arial"/>
@@ -670,8 +670,13 @@
         <w:t>User Story 01</w:t>
       </w:r>
       <w:r>
-        <w:t xml:space="preserve"> – Project creation and updation</w:t>
-      </w:r>
+        <w:t xml:space="preserve"> – Project creation and </w:t>
+      </w:r>
+      <w:proofErr w:type="spellStart"/>
+      <w:r>
+        <w:t>updation</w:t>
+      </w:r>
+      <w:proofErr w:type="spellEnd"/>
     </w:p>
     <w:p>
       <w:pPr>
@@ -1404,7 +1409,7 @@
         </w:rPr>
       </w:pPr>
     </w:p>
-    <w:bookmarkEnd w:id="0"/>
+    <w:bookmarkEnd w:id="1"/>
     <w:p>
       <w:pPr>
         <w:pStyle w:val="Heading2"/>
@@ -1454,7 +1459,21 @@
         <w:rPr>
           <w:rFonts w:cs="Arial"/>
         </w:rPr>
-        <w:t xml:space="preserve"> by clicking on the link “Project” under New menu</w:t>
+        <w:t xml:space="preserve"> by clicking on the link “Project” under </w:t>
+      </w:r>
+      <w:proofErr w:type="gramStart"/>
+      <w:r>
+        <w:rPr>
+          <w:rFonts w:cs="Arial"/>
+        </w:rPr>
+        <w:t>New</w:t>
+      </w:r>
+      <w:proofErr w:type="gramEnd"/>
+      <w:r>
+        <w:rPr>
+          <w:rFonts w:cs="Arial"/>
+        </w:rPr>
+        <w:t xml:space="preserve"> menu</w:t>
       </w:r>
       <w:r>
         <w:rPr>
@@ -1489,10 +1508,10 @@
           <w:szCs w:val="16"/>
         </w:rPr>
         <w:drawing>
-          <wp:inline distT="0" distB="0" distL="0" distR="0" wp14:anchorId="5A938544" wp14:editId="686C7B4F">
-            <wp:extent cx="5760720" cy="2873195"/>
-            <wp:effectExtent l="0" t="0" r="0" b="3810"/>
-            <wp:docPr id="3" name="Picture 3" descr="D:\projects\elcavn-newcomers\trunk\materials\doc\PIM_guild_line\us_1.jpg"/>
+          <wp:inline distT="0" distB="0" distL="0" distR="0" wp14:anchorId="5A938544" wp14:editId="4A8B7B8E">
+            <wp:extent cx="5760720" cy="2855950"/>
+            <wp:effectExtent l="0" t="0" r="0" b="1905"/>
+            <wp:docPr id="3" name="Picture 3"/>
             <wp:cNvGraphicFramePr>
               <a:graphicFrameLocks xmlns:a="http://schemas.openxmlformats.org/drawingml/2006/main" noChangeAspect="1"/>
             </wp:cNvGraphicFramePr>
@@ -1500,20 +1519,19 @@
               <a:graphicData uri="http://schemas.openxmlformats.org/drawingml/2006/picture">
                 <pic:pic xmlns:pic="http://schemas.openxmlformats.org/drawingml/2006/picture">
                   <pic:nvPicPr>
-                    <pic:cNvPr id="0" name="Picture 3" descr="D:\projects\elcavn-newcomers\trunk\materials\doc\PIM_guild_line\us_1.jpg"/>
+                    <pic:cNvPr id="3" name="Picture 3"/>
                     <pic:cNvPicPr>
                       <a:picLocks noChangeAspect="1" noChangeArrowheads="1"/>
                     </pic:cNvPicPr>
                   </pic:nvPicPr>
                   <pic:blipFill>
-                    <a:blip r:embed="rId12" cstate="print">
+                    <a:blip r:embed="rId12">
                       <a:extLst>
                         <a:ext uri="{28A0092B-C50C-407E-A947-70E740481C1C}">
                           <a14:useLocalDpi xmlns:a14="http://schemas.microsoft.com/office/drawing/2010/main" val="0"/>
                         </a:ext>
                       </a:extLst>
                     </a:blip>
-                    <a:srcRect/>
                     <a:stretch>
                       <a:fillRect/>
                     </a:stretch>
@@ -1521,7 +1539,7 @@
                   <pic:spPr bwMode="auto">
                     <a:xfrm>
                       <a:off x="0" y="0"/>
-                      <a:ext cx="5760720" cy="2873195"/>
+                      <a:ext cx="5760720" cy="2855950"/>
                     </a:xfrm>
                     <a:prstGeom prst="rect">
                       <a:avLst/>
@@ -1754,7 +1772,21 @@
         <w:rPr>
           <w:rFonts w:cs="Arial"/>
         </w:rPr>
-        <w:t xml:space="preserve"> E.g: DTH, BHU, JHV.</w:t>
+        <w:t xml:space="preserve"> </w:t>
+      </w:r>
+      <w:proofErr w:type="spellStart"/>
+      <w:r>
+        <w:rPr>
+          <w:rFonts w:cs="Arial"/>
+        </w:rPr>
+        <w:t>E.g</w:t>
+      </w:r>
+      <w:proofErr w:type="spellEnd"/>
+      <w:r>
+        <w:rPr>
+          <w:rFonts w:cs="Arial"/>
+        </w:rPr>
+        <w:t>: DTH, BHU, JHV.</w:t>
       </w:r>
     </w:p>
     <w:p>
@@ -1833,7 +1865,15 @@
         </w:numPr>
       </w:pPr>
       <w:r>
-        <w:t>If some mandatory data is missing then display the following error message:</w:t>
+        <w:t xml:space="preserve">If some mandatory data is </w:t>
+      </w:r>
+      <w:proofErr w:type="gramStart"/>
+      <w:r>
+        <w:t>missing</w:t>
+      </w:r>
+      <w:proofErr w:type="gramEnd"/>
+      <w:r>
+        <w:t xml:space="preserve"> then display the following error message:</w:t>
       </w:r>
       <w:r>
         <w:t xml:space="preserve"> </w:t>
@@ -1872,7 +1912,15 @@
         <w:t>If a visa is not valid</w:t>
       </w:r>
       <w:r>
-        <w:t>, i.e. does not exist</w:t>
+        <w:t xml:space="preserve">, </w:t>
+      </w:r>
+      <w:proofErr w:type="gramStart"/>
+      <w:r>
+        <w:t>i.e.</w:t>
+      </w:r>
+      <w:proofErr w:type="gramEnd"/>
+      <w:r>
+        <w:t xml:space="preserve"> does not exist</w:t>
       </w:r>
       <w:r>
         <w:t xml:space="preserve">, display the following error message: </w:t>
@@ -1902,7 +1950,15 @@
         </w:numPr>
       </w:pPr>
       <w:r>
-        <w:t xml:space="preserve">If there is unexpected error (e.g. network error, database connection error, </w:t>
+        <w:t>If there is unexpected error (</w:t>
+      </w:r>
+      <w:proofErr w:type="gramStart"/>
+      <w:r>
+        <w:t>e.g.</w:t>
+      </w:r>
+      <w:proofErr w:type="gramEnd"/>
+      <w:r>
+        <w:t xml:space="preserve"> network error, database connection error, </w:t>
       </w:r>
       <w:r>
         <w:t>etc.)</w:t>
@@ -1921,10 +1977,10 @@
           <w:noProof/>
         </w:rPr>
         <w:drawing>
-          <wp:inline distT="0" distB="0" distL="0" distR="0" wp14:anchorId="75C57349" wp14:editId="32E4ACA2">
-            <wp:extent cx="5760720" cy="2013386"/>
-            <wp:effectExtent l="0" t="0" r="0" b="6350"/>
-            <wp:docPr id="10" name="Picture 10" descr="C:\Users\coh\Desktop\us_1_error_page_2010.jpg"/>
+          <wp:inline distT="0" distB="0" distL="0" distR="0" wp14:anchorId="75C57349" wp14:editId="414988FA">
+            <wp:extent cx="5760720" cy="1997374"/>
+            <wp:effectExtent l="0" t="0" r="0" b="3175"/>
+            <wp:docPr id="10" name="Picture 10"/>
             <wp:cNvGraphicFramePr>
               <a:graphicFrameLocks xmlns:a="http://schemas.openxmlformats.org/drawingml/2006/main" noChangeAspect="1"/>
             </wp:cNvGraphicFramePr>
@@ -1932,20 +1988,19 @@
               <a:graphicData uri="http://schemas.openxmlformats.org/drawingml/2006/picture">
                 <pic:pic xmlns:pic="http://schemas.openxmlformats.org/drawingml/2006/picture">
                   <pic:nvPicPr>
-                    <pic:cNvPr id="0" name="Picture 4" descr="C:\Users\coh\Desktop\us_1_error_page_2010.jpg"/>
+                    <pic:cNvPr id="10" name="Picture 10"/>
                     <pic:cNvPicPr>
                       <a:picLocks noChangeAspect="1" noChangeArrowheads="1"/>
                     </pic:cNvPicPr>
                   </pic:nvPicPr>
                   <pic:blipFill>
-                    <a:blip r:embed="rId14" cstate="print">
+                    <a:blip r:embed="rId14">
                       <a:extLst>
                         <a:ext uri="{28A0092B-C50C-407E-A947-70E740481C1C}">
                           <a14:useLocalDpi xmlns:a14="http://schemas.microsoft.com/office/drawing/2010/main" val="0"/>
                         </a:ext>
                       </a:extLst>
                     </a:blip>
-                    <a:srcRect/>
                     <a:stretch>
                       <a:fillRect/>
                     </a:stretch>
@@ -1953,7 +2008,7 @@
                   <pic:spPr bwMode="auto">
                     <a:xfrm>
                       <a:off x="0" y="0"/>
-                      <a:ext cx="5760720" cy="2013386"/>
+                      <a:ext cx="5760720" cy="1997374"/>
                     </a:xfrm>
                     <a:prstGeom prst="rect">
                       <a:avLst/>
@@ -2205,7 +2260,21 @@
               <w:rPr>
                 <w:rFonts w:cs="Arial"/>
               </w:rPr>
-              <w:t xml:space="preserve"> The application is navigate to the </w:t>
+              <w:t xml:space="preserve"> The application is </w:t>
+            </w:r>
+            <w:proofErr w:type="gramStart"/>
+            <w:r>
+              <w:rPr>
+                <w:rFonts w:cs="Arial"/>
+              </w:rPr>
+              <w:t>navigate</w:t>
+            </w:r>
+            <w:proofErr w:type="gramEnd"/>
+            <w:r>
+              <w:rPr>
+                <w:rFonts w:cs="Arial"/>
+              </w:rPr>
+              <w:t xml:space="preserve"> to the </w:t>
             </w:r>
             <w:r>
               <w:rPr>
@@ -2644,7 +2713,25 @@
                 <w:color w:val="FFFFFF"/>
                 <w:sz w:val="20"/>
               </w:rPr>
-              <w:t>a project in order to look up its information and update it if necessary.</w:t>
+              <w:t xml:space="preserve">a project </w:t>
+            </w:r>
+            <w:proofErr w:type="gramStart"/>
+            <w:r>
+              <w:rPr>
+                <w:rFonts w:cs="Arial"/>
+                <w:color w:val="FFFFFF"/>
+                <w:sz w:val="20"/>
+              </w:rPr>
+              <w:t>in order to</w:t>
+            </w:r>
+            <w:proofErr w:type="gramEnd"/>
+            <w:r>
+              <w:rPr>
+                <w:rFonts w:cs="Arial"/>
+                <w:color w:val="FFFFFF"/>
+                <w:sz w:val="20"/>
+              </w:rPr>
+              <w:t xml:space="preserve"> look up its information and update it if necessary.</w:t>
             </w:r>
           </w:p>
         </w:tc>
@@ -3353,10 +3440,10 @@
           <w:noProof/>
         </w:rPr>
         <w:drawing>
-          <wp:inline distT="0" distB="0" distL="0" distR="0" wp14:anchorId="23D06619" wp14:editId="0CE98954">
-            <wp:extent cx="6046237" cy="3015598"/>
+          <wp:inline distT="0" distB="0" distL="0" distR="0" wp14:anchorId="23D06619" wp14:editId="026F759A">
+            <wp:extent cx="6041357" cy="3014601"/>
             <wp:effectExtent l="0" t="0" r="0" b="0"/>
-            <wp:docPr id="8" name="Picture 8" descr="C:\Users\coh\Desktop\2310_enhance\2310\us_2.jpg"/>
+            <wp:docPr id="8" name="Picture 8"/>
             <wp:cNvGraphicFramePr>
               <a:graphicFrameLocks xmlns:a="http://schemas.openxmlformats.org/drawingml/2006/main" noChangeAspect="1"/>
             </wp:cNvGraphicFramePr>
@@ -3364,20 +3451,19 @@
               <a:graphicData uri="http://schemas.openxmlformats.org/drawingml/2006/picture">
                 <pic:pic xmlns:pic="http://schemas.openxmlformats.org/drawingml/2006/picture">
                   <pic:nvPicPr>
-                    <pic:cNvPr id="0" name="Picture 4" descr="C:\Users\coh\Desktop\2310_enhance\2310\us_2.jpg"/>
+                    <pic:cNvPr id="8" name="Picture 8"/>
                     <pic:cNvPicPr>
                       <a:picLocks noChangeAspect="1" noChangeArrowheads="1"/>
                     </pic:cNvPicPr>
                   </pic:nvPicPr>
                   <pic:blipFill>
-                    <a:blip r:embed="rId16" cstate="print">
+                    <a:blip r:embed="rId16">
                       <a:extLst>
                         <a:ext uri="{28A0092B-C50C-407E-A947-70E740481C1C}">
                           <a14:useLocalDpi xmlns:a14="http://schemas.microsoft.com/office/drawing/2010/main" val="0"/>
                         </a:ext>
                       </a:extLst>
                     </a:blip>
-                    <a:srcRect/>
                     <a:stretch>
                       <a:fillRect/>
                     </a:stretch>
@@ -3385,7 +3471,7 @@
                   <pic:spPr bwMode="auto">
                     <a:xfrm>
                       <a:off x="0" y="0"/>
-                      <a:ext cx="6044238" cy="3014601"/>
+                      <a:ext cx="6041357" cy="3014601"/>
                     </a:xfrm>
                     <a:prstGeom prst="rect">
                       <a:avLst/>
@@ -4564,7 +4650,15 @@
               <w:ind w:left="0"/>
             </w:pPr>
             <w:r>
-              <w:t>Foreign key refer to table Group that this project will belong to.</w:t>
+              <w:t xml:space="preserve">Foreign </w:t>
+            </w:r>
+            <w:proofErr w:type="gramStart"/>
+            <w:r>
+              <w:t>key</w:t>
+            </w:r>
+            <w:proofErr w:type="gramEnd"/>
+            <w:r>
+              <w:t xml:space="preserve"> refer to table Group that this project will belong to.</w:t>
             </w:r>
           </w:p>
         </w:tc>
@@ -4823,7 +4917,15 @@
               <w:ind w:left="0"/>
             </w:pPr>
             <w:r>
-              <w:t>New, Planned, In progress, Finished.</w:t>
+              <w:t xml:space="preserve">New, Planned, </w:t>
+            </w:r>
+            <w:proofErr w:type="gramStart"/>
+            <w:r>
+              <w:t>In</w:t>
+            </w:r>
+            <w:proofErr w:type="gramEnd"/>
+            <w:r>
+              <w:t xml:space="preserve"> progress, Finished.</w:t>
             </w:r>
           </w:p>
         </w:tc>
@@ -5172,7 +5274,15 @@
               <w:ind w:left="0"/>
             </w:pPr>
             <w:r>
-              <w:t>Foreign key refer to table Project</w:t>
+              <w:t xml:space="preserve">Foreign </w:t>
+            </w:r>
+            <w:proofErr w:type="gramStart"/>
+            <w:r>
+              <w:t>key</w:t>
+            </w:r>
+            <w:proofErr w:type="gramEnd"/>
+            <w:r>
+              <w:t xml:space="preserve"> refer to table Project</w:t>
             </w:r>
           </w:p>
         </w:tc>
@@ -5239,7 +5349,15 @@
               <w:ind w:left="0"/>
             </w:pPr>
             <w:r>
-              <w:t xml:space="preserve">Foreign key refer to table </w:t>
+              <w:t xml:space="preserve">Foreign </w:t>
+            </w:r>
+            <w:proofErr w:type="gramStart"/>
+            <w:r>
+              <w:t>key</w:t>
+            </w:r>
+            <w:proofErr w:type="gramEnd"/>
+            <w:r>
+              <w:t xml:space="preserve"> refer to table </w:t>
             </w:r>
             <w:r>
               <w:lastRenderedPageBreak/>
@@ -5978,7 +6096,15 @@
               <w:ind w:left="0"/>
             </w:pPr>
             <w:r>
-              <w:t>Foreign key refer to table Employee who is leader of this Group</w:t>
+              <w:t xml:space="preserve">Foreign </w:t>
+            </w:r>
+            <w:proofErr w:type="gramStart"/>
+            <w:r>
+              <w:t>key</w:t>
+            </w:r>
+            <w:proofErr w:type="gramEnd"/>
+            <w:r>
+              <w:t xml:space="preserve"> refer to table Employee who is leader of this Group</w:t>
             </w:r>
           </w:p>
         </w:tc>
@@ -6094,12 +6220,14 @@
       <w:r>
         <w:t xml:space="preserve"> </w:t>
       </w:r>
+      <w:proofErr w:type="spellStart"/>
       <w:r>
         <w:rPr>
           <w:bCs/>
         </w:rPr>
         <w:t>ProjectNumberAlreadyExistsException</w:t>
       </w:r>
+      <w:proofErr w:type="spellEnd"/>
       <w:r>
         <w:t xml:space="preserve"> to handle duplicated project number error.</w:t>
       </w:r>
@@ -10266,6 +10394,34 @@
 </file>
 
 <file path=customXml/item1.xml><?xml version="1.0" encoding="utf-8"?>
+<p:properties xmlns:p="http://schemas.microsoft.com/office/2006/metadata/properties" xmlns:xsi="http://www.w3.org/2001/XMLSchema-instance" xmlns:pc="http://schemas.microsoft.com/office/infopath/2007/PartnerControls">
+  <documentManagement>
+    <PublishingExpirationDate xmlns="http://schemas.microsoft.com/sharepoint/v3" xsi:nil="true"/>
+    <PublishingStartDate xmlns="http://schemas.microsoft.com/sharepoint/v3" xsi:nil="true"/>
+    <LifeCycle xmlns="f76cf71e-700a-48b0-8525-d7cfe2f64198">
+      <Value>AgileIT</Value>
+    </LifeCycle>
+    <ArchivedBy xmlns="5aa1fa6d-cbed-4e3d-8693-9604ffad73e0">
+      <UserInfo>
+        <DisplayName/>
+        <AccountId xsi:nil="true"/>
+        <AccountType/>
+      </UserInfo>
+    </ArchivedBy>
+    <Category xmlns="5aa1fa6d-cbed-4e3d-8693-9604ffad73e0">Requirement</Category>
+    <ArchiveDate xmlns="5aa1fa6d-cbed-4e3d-8693-9604ffad73e0" xsi:nil="true"/>
+    <DocID xmlns="5aa1fa6d-cbed-4e3d-8693-9604ffad73e0">A112</DocID>
+    <FormVersion xmlns="5aa1fa6d-cbed-4e3d-8693-9604ffad73e0">1.0</FormVersion>
+    <ArchiveFlag xmlns="5aa1fa6d-cbed-4e3d-8693-9604ffad73e0">false</ArchiveFlag>
+  </documentManagement>
+</p:properties>
+</file>
+
+<file path=customXml/item2.xml><?xml version="1.0" encoding="utf-8"?>
+<b:Sources xmlns:b="http://schemas.openxmlformats.org/officeDocument/2006/bibliography" xmlns="http://schemas.openxmlformats.org/officeDocument/2006/bibliography" SelectedStyle="\APA.XSL" StyleName="APA"/>
+</file>
+
+<file path=customXml/item3.xml><?xml version="1.0" encoding="utf-8"?>
 <ct:contentTypeSchema xmlns:ct="http://schemas.microsoft.com/office/2006/metadata/contentType" xmlns:ma="http://schemas.microsoft.com/office/2006/metadata/properties/metaAttributes" ct:_="" ma:_="" ma:contentTypeName="Document" ma:contentTypeID="0x010100CF77B00A079C0E47B36F55385A506601" ma:contentTypeVersion="14" ma:contentTypeDescription="Create a new document." ma:contentTypeScope="" ma:versionID="1e6a9991abe4a8db828e8294782d5b88">
   <xsd:schema xmlns:xsd="http://www.w3.org/2001/XMLSchema" xmlns:p="http://schemas.microsoft.com/office/2006/metadata/properties" xmlns:ns1="http://schemas.microsoft.com/sharepoint/v3" xmlns:ns2="5aa1fa6d-cbed-4e3d-8693-9604ffad73e0" xmlns:ns4="f76cf71e-700a-48b0-8525-d7cfe2f64198" targetNamespace="http://schemas.microsoft.com/office/2006/metadata/properties" ma:root="true" ma:fieldsID="81d1ed7869e6246f7979ca82aa696356" ns1:_="" ns2:_="" ns4:_="">
     <xsd:import namespace="http://schemas.microsoft.com/sharepoint/v3"/>
@@ -10414,35 +10570,11 @@
 </ct:contentTypeSchema>
 </file>
 
-<file path=customXml/item2.xml><?xml version="1.0" encoding="utf-8"?>
-<b:Sources xmlns:b="http://schemas.openxmlformats.org/officeDocument/2006/bibliography" xmlns="http://schemas.openxmlformats.org/officeDocument/2006/bibliography" SelectedStyle="\APA.XSL" StyleName="APA"/>
+<file path=customXml/item4.xml><?xml version="1.0" encoding="utf-8"?>
+<LongProperties xmlns="http://schemas.microsoft.com/office/2006/metadata/longProperties"/>
 </file>
 
-<file path=customXml/item3.xml><?xml version="1.0" encoding="utf-8"?>
-<p:properties xmlns:p="http://schemas.microsoft.com/office/2006/metadata/properties" xmlns:xsi="http://www.w3.org/2001/XMLSchema-instance" xmlns:pc="http://schemas.microsoft.com/office/infopath/2007/PartnerControls">
-  <documentManagement>
-    <PublishingExpirationDate xmlns="http://schemas.microsoft.com/sharepoint/v3" xsi:nil="true"/>
-    <PublishingStartDate xmlns="http://schemas.microsoft.com/sharepoint/v3" xsi:nil="true"/>
-    <LifeCycle xmlns="f76cf71e-700a-48b0-8525-d7cfe2f64198">
-      <Value>AgileIT</Value>
-    </LifeCycle>
-    <ArchivedBy xmlns="5aa1fa6d-cbed-4e3d-8693-9604ffad73e0">
-      <UserInfo>
-        <DisplayName/>
-        <AccountId xsi:nil="true"/>
-        <AccountType/>
-      </UserInfo>
-    </ArchivedBy>
-    <Category xmlns="5aa1fa6d-cbed-4e3d-8693-9604ffad73e0">Requirement</Category>
-    <ArchiveDate xmlns="5aa1fa6d-cbed-4e3d-8693-9604ffad73e0" xsi:nil="true"/>
-    <DocID xmlns="5aa1fa6d-cbed-4e3d-8693-9604ffad73e0">A112</DocID>
-    <FormVersion xmlns="5aa1fa6d-cbed-4e3d-8693-9604ffad73e0">1.0</FormVersion>
-    <ArchiveFlag xmlns="5aa1fa6d-cbed-4e3d-8693-9604ffad73e0">false</ArchiveFlag>
-  </documentManagement>
-</p:properties>
-</file>
-
-<file path=customXml/item4.xml><?xml version="1.0" encoding="utf-8"?>
+<file path=customXml/item5.xml><?xml version="1.0" encoding="utf-8"?>
 <?mso-contentType ?>
 <FormTemplates xmlns="http://schemas.microsoft.com/sharepoint/v3/contenttype/forms">
   <Display>DocumentLibraryForm</Display>
@@ -10451,11 +10583,27 @@
 </FormTemplates>
 </file>
 
-<file path=customXml/item5.xml><?xml version="1.0" encoding="utf-8"?>
-<LongProperties xmlns="http://schemas.microsoft.com/office/2006/metadata/longProperties"/>
+<file path=customXml/itemProps1.xml><?xml version="1.0" encoding="utf-8"?>
+<ds:datastoreItem xmlns:ds="http://schemas.openxmlformats.org/officeDocument/2006/customXml" ds:itemID="{F23EDD2F-B4AF-468A-9FE7-870D16A4E7A9}">
+  <ds:schemaRefs>
+    <ds:schemaRef ds:uri="http://schemas.microsoft.com/office/2006/metadata/properties"/>
+    <ds:schemaRef ds:uri="http://schemas.microsoft.com/office/infopath/2007/PartnerControls"/>
+    <ds:schemaRef ds:uri="http://schemas.microsoft.com/sharepoint/v3"/>
+    <ds:schemaRef ds:uri="f76cf71e-700a-48b0-8525-d7cfe2f64198"/>
+    <ds:schemaRef ds:uri="5aa1fa6d-cbed-4e3d-8693-9604ffad73e0"/>
+  </ds:schemaRefs>
+</ds:datastoreItem>
 </file>
 
-<file path=customXml/itemProps1.xml><?xml version="1.0" encoding="utf-8"?>
+<file path=customXml/itemProps2.xml><?xml version="1.0" encoding="utf-8"?>
+<ds:datastoreItem xmlns:ds="http://schemas.openxmlformats.org/officeDocument/2006/customXml" ds:itemID="{14C02526-76DA-400E-9667-5DED4821B7F1}">
+  <ds:schemaRefs>
+    <ds:schemaRef ds:uri="http://schemas.openxmlformats.org/officeDocument/2006/bibliography"/>
+  </ds:schemaRefs>
+</ds:datastoreItem>
+</file>
+
+<file path=customXml/itemProps3.xml><?xml version="1.0" encoding="utf-8"?>
 <ds:datastoreItem xmlns:ds="http://schemas.openxmlformats.org/officeDocument/2006/customXml" ds:itemID="{6456B04A-9003-416D-8D80-469E3CAB8C98}">
   <ds:schemaRefs>
     <ds:schemaRef ds:uri="http://schemas.microsoft.com/office/2006/metadata/contentType"/>
@@ -10474,38 +10622,18 @@
 </ds:datastoreItem>
 </file>
 
-<file path=customXml/itemProps2.xml><?xml version="1.0" encoding="utf-8"?>
-<ds:datastoreItem xmlns:ds="http://schemas.openxmlformats.org/officeDocument/2006/customXml" ds:itemID="{14C02526-76DA-400E-9667-5DED4821B7F1}">
+<file path=customXml/itemProps4.xml><?xml version="1.0" encoding="utf-8"?>
+<ds:datastoreItem xmlns:ds="http://schemas.openxmlformats.org/officeDocument/2006/customXml" ds:itemID="{0CE83F6A-E3C1-4197-8169-A2FB5E137D32}">
   <ds:schemaRefs>
-    <ds:schemaRef ds:uri="http://schemas.openxmlformats.org/officeDocument/2006/bibliography"/>
+    <ds:schemaRef ds:uri="http://schemas.microsoft.com/office/2006/metadata/longProperties"/>
   </ds:schemaRefs>
 </ds:datastoreItem>
 </file>
 
-<file path=customXml/itemProps3.xml><?xml version="1.0" encoding="utf-8"?>
-<ds:datastoreItem xmlns:ds="http://schemas.openxmlformats.org/officeDocument/2006/customXml" ds:itemID="{F23EDD2F-B4AF-468A-9FE7-870D16A4E7A9}">
-  <ds:schemaRefs>
-    <ds:schemaRef ds:uri="http://schemas.microsoft.com/office/2006/metadata/properties"/>
-    <ds:schemaRef ds:uri="http://schemas.microsoft.com/office/infopath/2007/PartnerControls"/>
-    <ds:schemaRef ds:uri="http://schemas.microsoft.com/sharepoint/v3"/>
-    <ds:schemaRef ds:uri="f76cf71e-700a-48b0-8525-d7cfe2f64198"/>
-    <ds:schemaRef ds:uri="5aa1fa6d-cbed-4e3d-8693-9604ffad73e0"/>
-  </ds:schemaRefs>
-</ds:datastoreItem>
-</file>
-
-<file path=customXml/itemProps4.xml><?xml version="1.0" encoding="utf-8"?>
+<file path=customXml/itemProps5.xml><?xml version="1.0" encoding="utf-8"?>
 <ds:datastoreItem xmlns:ds="http://schemas.openxmlformats.org/officeDocument/2006/customXml" ds:itemID="{02AB5B96-056F-4E5D-92C6-AF1A99A795BB}">
   <ds:schemaRefs>
     <ds:schemaRef ds:uri="http://schemas.microsoft.com/sharepoint/v3/contenttype/forms"/>
   </ds:schemaRefs>
 </ds:datastoreItem>
-</file>
-
-<file path=customXml/itemProps5.xml><?xml version="1.0" encoding="utf-8"?>
-<ds:datastoreItem xmlns:ds="http://schemas.openxmlformats.org/officeDocument/2006/customXml" ds:itemID="{0CE83F6A-E3C1-4197-8169-A2FB5E137D32}">
-  <ds:schemaRefs>
-    <ds:schemaRef ds:uri="http://schemas.microsoft.com/office/2006/metadata/longProperties"/>
-  </ds:schemaRefs>
-</ds:datastoreItem>
 </file>
</xml_diff>